<commit_message>
Add font option in RichText
</commit_message>
<xml_diff>
--- a/tests/test_files/richtext.docx
+++ b/tests/test_files/richtext.docx
@@ -207,6 +207,40 @@
         <w:t xml:space="preserve"/>
         <w:br/>
         <w:t xml:space="preserve">&lt;cool&gt;</w:t>
+      </w:r>
+      <w:r>
+        <w:rPr>
+          <w:u w:val="single"/>
+        </w:rPr>
+        <w:t xml:space="preserve"/>
+        <w:br/>
+        <w:t xml:space="preserve">Fonts :</w:t>
+        <w:br/>
+        <w:t xml:space="preserve"/>
+      </w:r>
+      <w:r>
+        <w:rPr>
+          <w:rFonts w:ascii="Arial" w:hAnsi="Arial" w:cs="Arial"/>
+        </w:rPr>
+        <w:t xml:space="preserve">Arial</w:t>
+        <w:br/>
+        <w:t xml:space="preserve"/>
+      </w:r>
+      <w:r>
+        <w:rPr>
+          <w:rFonts w:ascii="Courier New" w:hAnsi="Courier New" w:cs="Courier New"/>
+        </w:rPr>
+        <w:t xml:space="preserve">Courier New</w:t>
+        <w:br/>
+        <w:t xml:space="preserve"/>
+      </w:r>
+      <w:r>
+        <w:rPr>
+          <w:rFonts w:ascii="Times New Roman" w:hAnsi="Times New Roman" w:cs="Times New Roman"/>
+        </w:rPr>
+        <w:t xml:space="preserve">Times New Roman</w:t>
+        <w:br/>
+        <w:t xml:space="preserve"/>
       </w:r>
       <w:r>
         <w:t>.</w:t>

</xml_diff>

<commit_message>
Add sub/superscript in RichText
</commit_message>
<xml_diff>
--- a/tests/test_files/richtext.docx
+++ b/tests/test_files/richtext.docx
@@ -253,6 +253,28 @@
         <w:t xml:space="preserve">Times New Roman</w:t>
         <w:br/>
         <w:t xml:space="preserve"/>
+      </w:r>
+      <w:r>
+        <w:t xml:space="preserve"/>
+        <w:br/>
+        <w:t xml:space="preserve"/>
+        <w:br/>
+        <w:t xml:space="preserve">Here some</w:t>
+      </w:r>
+      <w:r>
+        <w:rPr>
+          <w:vertAlign w:val="superscript"/>
+        </w:rPr>
+        <w:t xml:space="preserve">superscript</w:t>
+      </w:r>
+      <w:r>
+        <w:t xml:space="preserve"> and some</w:t>
+      </w:r>
+      <w:r>
+        <w:rPr>
+          <w:vertAlign w:val="subscript"/>
+        </w:rPr>
+        <w:t xml:space="preserve">subscript</w:t>
       </w:r>
       <w:r>
         <w:t>.</w:t>

</xml_diff>